<commit_message>
ch 3 schedule added
</commit_message>
<xml_diff>
--- a/fall_detail_schedule.docx
+++ b/fall_detail_schedule.docx
@@ -1073,11 +1073,7 @@
       </w:pPr>
       <w:r>
         <w:rPr/>
-        <w:t xml:space="preserve">make frequency distribution using this data </w:t>
-      </w:r>
-      <w:r>
-        <w:rPr/>
-        <w:t>(record for later use)</w:t>
+        <w:t>make frequency distribution using this data (record for later use)</w:t>
       </w:r>
     </w:p>
     <w:p>
@@ -1158,15 +1154,7 @@
       </w:pPr>
       <w:r>
         <w:rPr/>
-        <w:t xml:space="preserve">read Chocolate Diabetes Study </w:t>
-      </w:r>
-      <w:r>
-        <w:rPr/>
-        <w:t xml:space="preserve">(only Abstract and Subject and Methods: Study population, Experimental protocol are required reading) </w:t>
-      </w:r>
-      <w:r>
-        <w:rPr/>
-        <w:t>and post a discussion comment</w:t>
+        <w:t>read Chocolate Diabetes Study (only Abstract and Subject and Methods: Study population, Experimental protocol are required reading) and post a discussion comment</w:t>
       </w:r>
     </w:p>
     <w:p>
@@ -1222,27 +1210,7 @@
       </w:pPr>
       <w:r>
         <w:rPr/>
-        <w:t xml:space="preserve">2-2 #1, </w:t>
-      </w:r>
-      <w:r>
-        <w:rPr/>
-        <w:t>4-</w:t>
-      </w:r>
-      <w:r>
-        <w:rPr/>
-        <w:t xml:space="preserve">7, </w:t>
-      </w:r>
-      <w:r>
-        <w:rPr/>
-        <w:t xml:space="preserve">19, </w:t>
-      </w:r>
-      <w:r>
-        <w:rPr/>
-        <w:t>2</w:t>
-      </w:r>
-      <w:r>
-        <w:rPr/>
-        <w:t>1</w:t>
+        <w:t>2-2 #1, 4-7, 19, 21</w:t>
       </w:r>
     </w:p>
     <w:p>
@@ -1333,15 +1301,7 @@
       </w:pPr>
       <w:r>
         <w:rPr/>
-        <w:t xml:space="preserve">convert </w:t>
-      </w:r>
-      <w:r>
-        <w:rPr/>
-        <w:t>height freq dist to</w:t>
-      </w:r>
-      <w:r>
-        <w:rPr/>
-        <w:t xml:space="preserve"> relative frequency distribution</w:t>
+        <w:t>convert height freq dist to relative frequency distribution</w:t>
       </w:r>
     </w:p>
     <w:p>
@@ -1640,19 +1600,7 @@
       </w:pPr>
       <w:r>
         <w:rPr/>
-        <w:t>2-4 #</w:t>
-      </w:r>
-      <w:r>
-        <w:rPr/>
-        <w:t xml:space="preserve">1-5, </w:t>
-      </w:r>
-      <w:r>
-        <w:rPr/>
-        <w:t xml:space="preserve">10, 13, </w:t>
-      </w:r>
-      <w:r>
-        <w:rPr/>
-        <w:t>15, 21-23</w:t>
+        <w:t>2-4 #1-5, 10, 13, 15, 21-23</w:t>
       </w:r>
     </w:p>
     <w:p>
@@ -1701,6 +1649,133 @@
       </w:pPr>
       <w:r>
         <w:rPr/>
+        <w:t>questions on hw?</w:t>
+      </w:r>
+    </w:p>
+    <w:p>
+      <w:pPr>
+        <w:pStyle w:val="Normal"/>
+        <w:numPr>
+          <w:ilvl w:val="0"/>
+          <w:numId w:val="5"/>
+        </w:numPr>
+        <w:rPr/>
+      </w:pPr>
+      <w:r>
+        <w:rPr/>
+        <w:t>Review types of graphs</w:t>
+      </w:r>
+    </w:p>
+    <w:p>
+      <w:pPr>
+        <w:pStyle w:val="Normal"/>
+        <w:numPr>
+          <w:ilvl w:val="0"/>
+          <w:numId w:val="5"/>
+        </w:numPr>
+        <w:rPr/>
+      </w:pPr>
+      <w:r>
+        <w:rPr/>
+        <w:t>activity on picking appropriate graph for the data?</w:t>
+      </w:r>
+    </w:p>
+    <w:p>
+      <w:pPr>
+        <w:pStyle w:val="Normal"/>
+        <w:numPr>
+          <w:ilvl w:val="0"/>
+          <w:numId w:val="5"/>
+        </w:numPr>
+        <w:rPr/>
+      </w:pPr>
+      <w:r>
+        <w:rPr/>
+        <w:t>Descriptive vs inferential stats</w:t>
+      </w:r>
+    </w:p>
+    <w:p>
+      <w:pPr>
+        <w:pStyle w:val="Normal"/>
+        <w:numPr>
+          <w:ilvl w:val="0"/>
+          <w:numId w:val="5"/>
+        </w:numPr>
+        <w:rPr/>
+      </w:pPr>
+      <w:r>
+        <w:rPr/>
+        <w:t>review CVDOT</w:t>
+      </w:r>
+    </w:p>
+    <w:p>
+      <w:pPr>
+        <w:pStyle w:val="Normal"/>
+        <w:numPr>
+          <w:ilvl w:val="0"/>
+          <w:numId w:val="5"/>
+        </w:numPr>
+        <w:rPr/>
+      </w:pPr>
+      <w:r>
+        <w:rPr/>
+        <w:t>measures of center:</w:t>
+      </w:r>
+    </w:p>
+    <w:p>
+      <w:pPr>
+        <w:pStyle w:val="Normal"/>
+        <w:numPr>
+          <w:ilvl w:val="1"/>
+          <w:numId w:val="5"/>
+        </w:numPr>
+        <w:rPr/>
+      </w:pPr>
+      <w:r>
+        <w:rPr/>
+        <w:t>mean</w:t>
+      </w:r>
+    </w:p>
+    <w:p>
+      <w:pPr>
+        <w:pStyle w:val="Normal"/>
+        <w:numPr>
+          <w:ilvl w:val="1"/>
+          <w:numId w:val="5"/>
+        </w:numPr>
+        <w:rPr/>
+      </w:pPr>
+      <w:r>
+        <w:rPr/>
+        <w:t>median</w:t>
+      </w:r>
+    </w:p>
+    <w:p>
+      <w:pPr>
+        <w:pStyle w:val="Normal"/>
+        <w:numPr>
+          <w:ilvl w:val="1"/>
+          <w:numId w:val="5"/>
+        </w:numPr>
+        <w:rPr/>
+      </w:pPr>
+      <w:r>
+        <w:rPr/>
+        <w:t>mode</w:t>
+      </w:r>
+    </w:p>
+    <w:p>
+      <w:pPr>
+        <w:pStyle w:val="Normal"/>
+        <w:numPr>
+          <w:ilvl w:val="1"/>
+          <w:numId w:val="5"/>
+        </w:numPr>
+        <w:rPr/>
+      </w:pPr>
+      <w:r>
+        <w:rPr/>
+        <w:t>midrange</w:t>
       </w:r>
     </w:p>
     <w:p>
@@ -1725,6 +1800,35 @@
       </w:pPr>
       <w:r>
         <w:rPr/>
+        <w:t>3-2 #1-10, 33, 37</w:t>
+      </w:r>
+    </w:p>
+    <w:p>
+      <w:pPr>
+        <w:pStyle w:val="Normal"/>
+        <w:numPr>
+          <w:ilvl w:val="0"/>
+          <w:numId w:val="9"/>
+        </w:numPr>
+        <w:rPr/>
+      </w:pPr>
+      <w:r>
+        <w:rPr/>
+        <w:t>discuss at least one on Canvas</w:t>
+      </w:r>
+    </w:p>
+    <w:p>
+      <w:pPr>
+        <w:pStyle w:val="Normal"/>
+        <w:numPr>
+          <w:ilvl w:val="0"/>
+          <w:numId w:val="9"/>
+        </w:numPr>
+        <w:rPr/>
+      </w:pPr>
+      <w:r>
+        <w:rPr/>
+        <w:t>Ch 2 Quick Quiz p74</w:t>
       </w:r>
     </w:p>
     <w:p>
@@ -1759,6 +1863,161 @@
       </w:pPr>
       <w:r>
         <w:rPr/>
+        <w:t>questions on hw?</w:t>
+      </w:r>
+    </w:p>
+    <w:p>
+      <w:pPr>
+        <w:pStyle w:val="Normal"/>
+        <w:numPr>
+          <w:ilvl w:val="0"/>
+          <w:numId w:val="5"/>
+        </w:numPr>
+        <w:rPr/>
+      </w:pPr>
+      <w:r>
+        <w:rPr/>
+        <w:t>Collect Ch 1 Project feedback and return to original author</w:t>
+      </w:r>
+    </w:p>
+    <w:p>
+      <w:pPr>
+        <w:pStyle w:val="Normal"/>
+        <w:numPr>
+          <w:ilvl w:val="0"/>
+          <w:numId w:val="5"/>
+        </w:numPr>
+        <w:rPr/>
+      </w:pPr>
+      <w:r>
+        <w:rPr/>
+        <w:t>Review measures of center</w:t>
+      </w:r>
+    </w:p>
+    <w:p>
+      <w:pPr>
+        <w:pStyle w:val="Normal"/>
+        <w:numPr>
+          <w:ilvl w:val="0"/>
+          <w:numId w:val="5"/>
+        </w:numPr>
+        <w:rPr/>
+      </w:pPr>
+      <w:r>
+        <w:rPr/>
+        <w:t>weighted GPA</w:t>
+      </w:r>
+    </w:p>
+    <w:p>
+      <w:pPr>
+        <w:pStyle w:val="Normal"/>
+        <w:numPr>
+          <w:ilvl w:val="0"/>
+          <w:numId w:val="5"/>
+        </w:numPr>
+        <w:rPr/>
+      </w:pPr>
+      <w:r>
+        <w:rPr/>
+        <w:t>measures of variation</w:t>
+      </w:r>
+    </w:p>
+    <w:p>
+      <w:pPr>
+        <w:pStyle w:val="Normal"/>
+        <w:numPr>
+          <w:ilvl w:val="1"/>
+          <w:numId w:val="5"/>
+        </w:numPr>
+        <w:rPr/>
+      </w:pPr>
+      <w:r>
+        <w:rPr/>
+        <w:t>range</w:t>
+      </w:r>
+    </w:p>
+    <w:p>
+      <w:pPr>
+        <w:pStyle w:val="Normal"/>
+        <w:numPr>
+          <w:ilvl w:val="1"/>
+          <w:numId w:val="5"/>
+        </w:numPr>
+        <w:rPr/>
+      </w:pPr>
+      <w:r>
+        <w:rPr/>
+        <w:t>standard deviation</w:t>
+      </w:r>
+    </w:p>
+    <w:p>
+      <w:pPr>
+        <w:pStyle w:val="Normal"/>
+        <w:numPr>
+          <w:ilvl w:val="2"/>
+          <w:numId w:val="5"/>
+        </w:numPr>
+        <w:rPr/>
+      </w:pPr>
+      <w:r>
+        <w:rPr/>
+        <w:t>why square the difference?</w:t>
+      </w:r>
+    </w:p>
+    <w:p>
+      <w:pPr>
+        <w:pStyle w:val="Normal"/>
+        <w:numPr>
+          <w:ilvl w:val="1"/>
+          <w:numId w:val="5"/>
+        </w:numPr>
+        <w:rPr/>
+      </w:pPr>
+      <w:r>
+        <w:rPr/>
+        <w:t>variance</w:t>
+      </w:r>
+    </w:p>
+    <w:p>
+      <w:pPr>
+        <w:pStyle w:val="Normal"/>
+        <w:numPr>
+          <w:ilvl w:val="0"/>
+          <w:numId w:val="5"/>
+        </w:numPr>
+        <w:rPr/>
+      </w:pPr>
+      <w:r>
+        <w:rPr/>
+        <w:t>when can you compare stddev from 2 different samples directly?</w:t>
+      </w:r>
+    </w:p>
+    <w:p>
+      <w:pPr>
+        <w:pStyle w:val="Normal"/>
+        <w:numPr>
+          <w:ilvl w:val="0"/>
+          <w:numId w:val="5"/>
+        </w:numPr>
+        <w:rPr/>
+      </w:pPr>
+      <w:r>
+        <w:rPr/>
+        <w:t>coefficient of variation</w:t>
+      </w:r>
+    </w:p>
+    <w:p>
+      <w:pPr>
+        <w:pStyle w:val="Normal"/>
+        <w:numPr>
+          <w:ilvl w:val="0"/>
+          <w:numId w:val="5"/>
+        </w:numPr>
+        <w:rPr/>
+      </w:pPr>
+      <w:r>
+        <w:rPr/>
+        <w:t>practice calculating</w:t>
       </w:r>
     </w:p>
     <w:p>
@@ -1789,6 +2048,20 @@
     <w:p>
       <w:pPr>
         <w:pStyle w:val="Normal"/>
+        <w:numPr>
+          <w:ilvl w:val="0"/>
+          <w:numId w:val="10"/>
+        </w:numPr>
+        <w:rPr/>
+      </w:pPr>
+      <w:r>
+        <w:rPr/>
+        <w:t>3-3 #1-10, 23, 24</w:t>
+      </w:r>
+    </w:p>
+    <w:p>
+      <w:pPr>
+        <w:pStyle w:val="Normal"/>
         <w:rPr/>
       </w:pPr>
       <w:r>
@@ -1818,6 +2091,91 @@
       </w:pPr>
       <w:r>
         <w:rPr/>
+        <w:t>questions on hw?</w:t>
+      </w:r>
+    </w:p>
+    <w:p>
+      <w:pPr>
+        <w:pStyle w:val="Normal"/>
+        <w:numPr>
+          <w:ilvl w:val="0"/>
+          <w:numId w:val="5"/>
+        </w:numPr>
+        <w:rPr/>
+      </w:pPr>
+      <w:r>
+        <w:rPr/>
+        <w:t>Review measures of variation</w:t>
+      </w:r>
+    </w:p>
+    <w:p>
+      <w:pPr>
+        <w:pStyle w:val="Normal"/>
+        <w:numPr>
+          <w:ilvl w:val="0"/>
+          <w:numId w:val="5"/>
+        </w:numPr>
+        <w:rPr/>
+      </w:pPr>
+      <w:r>
+        <w:rPr/>
+        <w:t>Why do we calculate both stddev and var?</w:t>
+      </w:r>
+    </w:p>
+    <w:p>
+      <w:pPr>
+        <w:pStyle w:val="Normal"/>
+        <w:numPr>
+          <w:ilvl w:val="1"/>
+          <w:numId w:val="5"/>
+        </w:numPr>
+        <w:rPr/>
+      </w:pPr>
+      <w:r>
+        <w:rPr/>
+        <w:t>Biased vs unbiased</w:t>
+      </w:r>
+    </w:p>
+    <w:p>
+      <w:pPr>
+        <w:pStyle w:val="Normal"/>
+        <w:numPr>
+          <w:ilvl w:val="0"/>
+          <w:numId w:val="5"/>
+        </w:numPr>
+        <w:rPr/>
+      </w:pPr>
+      <w:r>
+        <w:rPr/>
+        <w:t>range rule of thumb</w:t>
+      </w:r>
+    </w:p>
+    <w:p>
+      <w:pPr>
+        <w:pStyle w:val="Normal"/>
+        <w:numPr>
+          <w:ilvl w:val="0"/>
+          <w:numId w:val="5"/>
+        </w:numPr>
+        <w:rPr/>
+      </w:pPr>
+      <w:r>
+        <w:rPr/>
+        <w:t>Empirical rule</w:t>
+      </w:r>
+    </w:p>
+    <w:p>
+      <w:pPr>
+        <w:pStyle w:val="Normal"/>
+        <w:numPr>
+          <w:ilvl w:val="0"/>
+          <w:numId w:val="5"/>
+        </w:numPr>
+        <w:rPr/>
+      </w:pPr>
+      <w:r>
+        <w:rPr/>
+        <w:t>Chebyshev's Thm</w:t>
       </w:r>
     </w:p>
     <w:p>
@@ -1842,6 +2200,21 @@
       </w:pPr>
       <w:r>
         <w:rPr/>
+        <w:t>3-3 #33, 34, 41, 42, 45 (discussion is available, but not required)</w:t>
+      </w:r>
+    </w:p>
+    <w:p>
+      <w:pPr>
+        <w:pStyle w:val="Normal"/>
+        <w:numPr>
+          <w:ilvl w:val="0"/>
+          <w:numId w:val="11"/>
+        </w:numPr>
+        <w:rPr/>
+      </w:pPr>
+      <w:r>
+        <w:rPr/>
+        <w:t>start reviewing for test; post one way you plan to study/are studying on Canvas discussion</w:t>
       </w:r>
     </w:p>
     <w:p>
@@ -1876,6 +2249,133 @@
       </w:pPr>
       <w:r>
         <w:rPr/>
+        <w:t>questions on hw?</w:t>
+      </w:r>
+    </w:p>
+    <w:p>
+      <w:pPr>
+        <w:pStyle w:val="Normal"/>
+        <w:numPr>
+          <w:ilvl w:val="0"/>
+          <w:numId w:val="5"/>
+        </w:numPr>
+        <w:rPr/>
+      </w:pPr>
+      <w:r>
+        <w:rPr/>
+        <w:t>Review range rule of thumb, Empirical rule</w:t>
+      </w:r>
+    </w:p>
+    <w:p>
+      <w:pPr>
+        <w:pStyle w:val="Normal"/>
+        <w:numPr>
+          <w:ilvl w:val="0"/>
+          <w:numId w:val="5"/>
+        </w:numPr>
+        <w:rPr/>
+      </w:pPr>
+      <w:r>
+        <w:rPr/>
+        <w:t>z-scores</w:t>
+      </w:r>
+    </w:p>
+    <w:p>
+      <w:pPr>
+        <w:pStyle w:val="Normal"/>
+        <w:numPr>
+          <w:ilvl w:val="1"/>
+          <w:numId w:val="5"/>
+        </w:numPr>
+        <w:rPr/>
+      </w:pPr>
+      <w:r>
+        <w:rPr/>
+        <w:t>unusual values</w:t>
+      </w:r>
+    </w:p>
+    <w:p>
+      <w:pPr>
+        <w:pStyle w:val="Normal"/>
+        <w:numPr>
+          <w:ilvl w:val="0"/>
+          <w:numId w:val="5"/>
+        </w:numPr>
+        <w:rPr/>
+      </w:pPr>
+      <w:r>
+        <w:rPr/>
+        <w:t>percentiles</w:t>
+      </w:r>
+    </w:p>
+    <w:p>
+      <w:pPr>
+        <w:pStyle w:val="Normal"/>
+        <w:numPr>
+          <w:ilvl w:val="0"/>
+          <w:numId w:val="5"/>
+        </w:numPr>
+        <w:rPr/>
+      </w:pPr>
+      <w:r>
+        <w:rPr/>
+        <w:t>quartiles</w:t>
+      </w:r>
+    </w:p>
+    <w:p>
+      <w:pPr>
+        <w:pStyle w:val="Normal"/>
+        <w:numPr>
+          <w:ilvl w:val="0"/>
+          <w:numId w:val="5"/>
+        </w:numPr>
+        <w:rPr/>
+      </w:pPr>
+      <w:r>
+        <w:rPr/>
+        <w:t>5-number summary; boxplot</w:t>
+      </w:r>
+    </w:p>
+    <w:p>
+      <w:pPr>
+        <w:pStyle w:val="Normal"/>
+        <w:numPr>
+          <w:ilvl w:val="1"/>
+          <w:numId w:val="5"/>
+        </w:numPr>
+        <w:rPr/>
+      </w:pPr>
+      <w:r>
+        <w:rPr/>
+        <w:t>outliers</w:t>
+      </w:r>
+    </w:p>
+    <w:p>
+      <w:pPr>
+        <w:pStyle w:val="Normal"/>
+        <w:numPr>
+          <w:ilvl w:val="1"/>
+          <w:numId w:val="5"/>
+        </w:numPr>
+        <w:rPr/>
+      </w:pPr>
+      <w:r>
+        <w:rPr/>
+        <w:t>modified boxplots</w:t>
+      </w:r>
+    </w:p>
+    <w:p>
+      <w:pPr>
+        <w:pStyle w:val="Normal"/>
+        <w:numPr>
+          <w:ilvl w:val="0"/>
+          <w:numId w:val="5"/>
+        </w:numPr>
+        <w:rPr/>
+      </w:pPr>
+      <w:r>
+        <w:rPr/>
+        <w:t>work on Jeopardy questions; due by 1600 on 20 September</w:t>
       </w:r>
     </w:p>
     <w:p>
@@ -1900,6 +2400,35 @@
       </w:pPr>
       <w:r>
         <w:rPr/>
+        <w:t>Jeopardy questions</w:t>
+      </w:r>
+    </w:p>
+    <w:p>
+      <w:pPr>
+        <w:pStyle w:val="Normal"/>
+        <w:numPr>
+          <w:ilvl w:val="0"/>
+          <w:numId w:val="12"/>
+        </w:numPr>
+        <w:rPr/>
+      </w:pPr>
+      <w:r>
+        <w:rPr/>
+        <w:t xml:space="preserve">3-4 #1-10, 13, 14, 22, 23, 25-27, 29 </w:t>
+      </w:r>
+    </w:p>
+    <w:p>
+      <w:pPr>
+        <w:pStyle w:val="Normal"/>
+        <w:numPr>
+          <w:ilvl w:val="0"/>
+          <w:numId w:val="12"/>
+        </w:numPr>
+        <w:rPr/>
+      </w:pPr>
+      <w:r>
+        <w:rPr/>
+        <w:t>discuss one on Canvas</w:t>
       </w:r>
     </w:p>
     <w:p>
@@ -2038,6 +2567,7 @@
       <w:pgNumType w:fmt="decimal"/>
       <w:formProt w:val="false"/>
       <w:textDirection w:val="lrTb"/>
+      <w:docGrid w:type="default" w:linePitch="240" w:charSpace="4294961151"/>
     </w:sectPr>
   </w:body>
 </w:document>
@@ -4262,7 +4792,6 @@
     <w:rPrDefault>
       <w:rPr>
         <w:rFonts w:ascii="Liberation Serif" w:hAnsi="Liberation Serif" w:eastAsia="Droid Sans Fallback" w:cs="Droid Sans Devanagari"/>
-        <w:sz w:val="24"/>
         <w:szCs w:val="24"/>
         <w:lang w:val="en-US" w:eastAsia="zh-CN" w:bidi="hi-IN"/>
       </w:rPr>
@@ -4276,10 +4805,12 @@
     <w:qFormat/>
     <w:pPr>
       <w:widowControl w:val="false"/>
+      <w:bidi w:val="0"/>
+      <w:jc w:val="left"/>
     </w:pPr>
     <w:rPr>
       <w:rFonts w:ascii="Liberation Serif" w:hAnsi="Liberation Serif" w:eastAsia="Droid Sans Fallback" w:cs="Droid Sans Devanagari"/>
-      <w:color w:val="auto"/>
+      <w:color w:val="00000A"/>
       <w:sz w:val="24"/>
       <w:szCs w:val="24"/>
       <w:lang w:val="en-US" w:eastAsia="zh-CN" w:bidi="hi-IN"/>
@@ -4290,6 +4821,888 @@
     <w:qFormat/>
     <w:rPr>
       <w:rFonts w:ascii="OpenSymbol" w:hAnsi="OpenSymbol" w:eastAsia="OpenSymbol" w:cs="OpenSymbol"/>
+    </w:rPr>
+  </w:style>
+  <w:style w:type="character" w:styleId="ListLabel1">
+    <w:name w:val="ListLabel 1"/>
+    <w:qFormat/>
+    <w:rPr>
+      <w:rFonts w:cs="OpenSymbol"/>
+    </w:rPr>
+  </w:style>
+  <w:style w:type="character" w:styleId="ListLabel2">
+    <w:name w:val="ListLabel 2"/>
+    <w:qFormat/>
+    <w:rPr>
+      <w:rFonts w:cs="OpenSymbol"/>
+    </w:rPr>
+  </w:style>
+  <w:style w:type="character" w:styleId="ListLabel3">
+    <w:name w:val="ListLabel 3"/>
+    <w:qFormat/>
+    <w:rPr>
+      <w:rFonts w:cs="OpenSymbol"/>
+    </w:rPr>
+  </w:style>
+  <w:style w:type="character" w:styleId="ListLabel4">
+    <w:name w:val="ListLabel 4"/>
+    <w:qFormat/>
+    <w:rPr>
+      <w:rFonts w:cs="OpenSymbol"/>
+    </w:rPr>
+  </w:style>
+  <w:style w:type="character" w:styleId="ListLabel5">
+    <w:name w:val="ListLabel 5"/>
+    <w:qFormat/>
+    <w:rPr>
+      <w:rFonts w:cs="OpenSymbol"/>
+    </w:rPr>
+  </w:style>
+  <w:style w:type="character" w:styleId="ListLabel6">
+    <w:name w:val="ListLabel 6"/>
+    <w:qFormat/>
+    <w:rPr>
+      <w:rFonts w:cs="OpenSymbol"/>
+    </w:rPr>
+  </w:style>
+  <w:style w:type="character" w:styleId="ListLabel7">
+    <w:name w:val="ListLabel 7"/>
+    <w:qFormat/>
+    <w:rPr>
+      <w:rFonts w:cs="OpenSymbol"/>
+    </w:rPr>
+  </w:style>
+  <w:style w:type="character" w:styleId="ListLabel8">
+    <w:name w:val="ListLabel 8"/>
+    <w:qFormat/>
+    <w:rPr>
+      <w:rFonts w:cs="OpenSymbol"/>
+    </w:rPr>
+  </w:style>
+  <w:style w:type="character" w:styleId="ListLabel9">
+    <w:name w:val="ListLabel 9"/>
+    <w:qFormat/>
+    <w:rPr>
+      <w:rFonts w:cs="OpenSymbol"/>
+    </w:rPr>
+  </w:style>
+  <w:style w:type="character" w:styleId="ListLabel10">
+    <w:name w:val="ListLabel 10"/>
+    <w:qFormat/>
+    <w:rPr>
+      <w:rFonts w:cs="OpenSymbol"/>
+    </w:rPr>
+  </w:style>
+  <w:style w:type="character" w:styleId="ListLabel11">
+    <w:name w:val="ListLabel 11"/>
+    <w:qFormat/>
+    <w:rPr>
+      <w:rFonts w:cs="OpenSymbol"/>
+    </w:rPr>
+  </w:style>
+  <w:style w:type="character" w:styleId="ListLabel12">
+    <w:name w:val="ListLabel 12"/>
+    <w:qFormat/>
+    <w:rPr>
+      <w:rFonts w:cs="OpenSymbol"/>
+    </w:rPr>
+  </w:style>
+  <w:style w:type="character" w:styleId="ListLabel13">
+    <w:name w:val="ListLabel 13"/>
+    <w:qFormat/>
+    <w:rPr>
+      <w:rFonts w:cs="OpenSymbol"/>
+    </w:rPr>
+  </w:style>
+  <w:style w:type="character" w:styleId="ListLabel14">
+    <w:name w:val="ListLabel 14"/>
+    <w:qFormat/>
+    <w:rPr>
+      <w:rFonts w:cs="OpenSymbol"/>
+    </w:rPr>
+  </w:style>
+  <w:style w:type="character" w:styleId="ListLabel15">
+    <w:name w:val="ListLabel 15"/>
+    <w:qFormat/>
+    <w:rPr>
+      <w:rFonts w:cs="OpenSymbol"/>
+    </w:rPr>
+  </w:style>
+  <w:style w:type="character" w:styleId="ListLabel16">
+    <w:name w:val="ListLabel 16"/>
+    <w:qFormat/>
+    <w:rPr>
+      <w:rFonts w:cs="OpenSymbol"/>
+    </w:rPr>
+  </w:style>
+  <w:style w:type="character" w:styleId="ListLabel17">
+    <w:name w:val="ListLabel 17"/>
+    <w:qFormat/>
+    <w:rPr>
+      <w:rFonts w:cs="OpenSymbol"/>
+    </w:rPr>
+  </w:style>
+  <w:style w:type="character" w:styleId="ListLabel18">
+    <w:name w:val="ListLabel 18"/>
+    <w:qFormat/>
+    <w:rPr>
+      <w:rFonts w:cs="OpenSymbol"/>
+    </w:rPr>
+  </w:style>
+  <w:style w:type="character" w:styleId="ListLabel19">
+    <w:name w:val="ListLabel 19"/>
+    <w:qFormat/>
+    <w:rPr>
+      <w:rFonts w:cs="OpenSymbol"/>
+    </w:rPr>
+  </w:style>
+  <w:style w:type="character" w:styleId="ListLabel20">
+    <w:name w:val="ListLabel 20"/>
+    <w:qFormat/>
+    <w:rPr>
+      <w:rFonts w:cs="OpenSymbol"/>
+    </w:rPr>
+  </w:style>
+  <w:style w:type="character" w:styleId="ListLabel21">
+    <w:name w:val="ListLabel 21"/>
+    <w:qFormat/>
+    <w:rPr>
+      <w:rFonts w:cs="OpenSymbol"/>
+    </w:rPr>
+  </w:style>
+  <w:style w:type="character" w:styleId="ListLabel22">
+    <w:name w:val="ListLabel 22"/>
+    <w:qFormat/>
+    <w:rPr>
+      <w:rFonts w:cs="OpenSymbol"/>
+    </w:rPr>
+  </w:style>
+  <w:style w:type="character" w:styleId="ListLabel23">
+    <w:name w:val="ListLabel 23"/>
+    <w:qFormat/>
+    <w:rPr>
+      <w:rFonts w:cs="OpenSymbol"/>
+    </w:rPr>
+  </w:style>
+  <w:style w:type="character" w:styleId="ListLabel24">
+    <w:name w:val="ListLabel 24"/>
+    <w:qFormat/>
+    <w:rPr>
+      <w:rFonts w:cs="OpenSymbol"/>
+    </w:rPr>
+  </w:style>
+  <w:style w:type="character" w:styleId="ListLabel25">
+    <w:name w:val="ListLabel 25"/>
+    <w:qFormat/>
+    <w:rPr>
+      <w:rFonts w:cs="OpenSymbol"/>
+    </w:rPr>
+  </w:style>
+  <w:style w:type="character" w:styleId="ListLabel26">
+    <w:name w:val="ListLabel 26"/>
+    <w:qFormat/>
+    <w:rPr>
+      <w:rFonts w:cs="OpenSymbol"/>
+    </w:rPr>
+  </w:style>
+  <w:style w:type="character" w:styleId="ListLabel27">
+    <w:name w:val="ListLabel 27"/>
+    <w:qFormat/>
+    <w:rPr>
+      <w:rFonts w:cs="OpenSymbol"/>
+    </w:rPr>
+  </w:style>
+  <w:style w:type="character" w:styleId="ListLabel28">
+    <w:name w:val="ListLabel 28"/>
+    <w:qFormat/>
+    <w:rPr>
+      <w:rFonts w:cs="OpenSymbol"/>
+    </w:rPr>
+  </w:style>
+  <w:style w:type="character" w:styleId="ListLabel29">
+    <w:name w:val="ListLabel 29"/>
+    <w:qFormat/>
+    <w:rPr>
+      <w:rFonts w:cs="OpenSymbol"/>
+    </w:rPr>
+  </w:style>
+  <w:style w:type="character" w:styleId="ListLabel30">
+    <w:name w:val="ListLabel 30"/>
+    <w:qFormat/>
+    <w:rPr>
+      <w:rFonts w:cs="OpenSymbol"/>
+    </w:rPr>
+  </w:style>
+  <w:style w:type="character" w:styleId="ListLabel31">
+    <w:name w:val="ListLabel 31"/>
+    <w:qFormat/>
+    <w:rPr>
+      <w:rFonts w:cs="OpenSymbol"/>
+    </w:rPr>
+  </w:style>
+  <w:style w:type="character" w:styleId="ListLabel32">
+    <w:name w:val="ListLabel 32"/>
+    <w:qFormat/>
+    <w:rPr>
+      <w:rFonts w:cs="OpenSymbol"/>
+    </w:rPr>
+  </w:style>
+  <w:style w:type="character" w:styleId="ListLabel33">
+    <w:name w:val="ListLabel 33"/>
+    <w:qFormat/>
+    <w:rPr>
+      <w:rFonts w:cs="OpenSymbol"/>
+    </w:rPr>
+  </w:style>
+  <w:style w:type="character" w:styleId="ListLabel34">
+    <w:name w:val="ListLabel 34"/>
+    <w:qFormat/>
+    <w:rPr>
+      <w:rFonts w:cs="OpenSymbol"/>
+    </w:rPr>
+  </w:style>
+  <w:style w:type="character" w:styleId="ListLabel35">
+    <w:name w:val="ListLabel 35"/>
+    <w:qFormat/>
+    <w:rPr>
+      <w:rFonts w:cs="OpenSymbol"/>
+    </w:rPr>
+  </w:style>
+  <w:style w:type="character" w:styleId="ListLabel36">
+    <w:name w:val="ListLabel 36"/>
+    <w:qFormat/>
+    <w:rPr>
+      <w:rFonts w:cs="OpenSymbol"/>
+    </w:rPr>
+  </w:style>
+  <w:style w:type="character" w:styleId="ListLabel37">
+    <w:name w:val="ListLabel 37"/>
+    <w:qFormat/>
+    <w:rPr>
+      <w:rFonts w:cs="OpenSymbol"/>
+    </w:rPr>
+  </w:style>
+  <w:style w:type="character" w:styleId="ListLabel38">
+    <w:name w:val="ListLabel 38"/>
+    <w:qFormat/>
+    <w:rPr>
+      <w:rFonts w:cs="OpenSymbol"/>
+    </w:rPr>
+  </w:style>
+  <w:style w:type="character" w:styleId="ListLabel39">
+    <w:name w:val="ListLabel 39"/>
+    <w:qFormat/>
+    <w:rPr>
+      <w:rFonts w:cs="OpenSymbol"/>
+    </w:rPr>
+  </w:style>
+  <w:style w:type="character" w:styleId="ListLabel40">
+    <w:name w:val="ListLabel 40"/>
+    <w:qFormat/>
+    <w:rPr>
+      <w:rFonts w:cs="OpenSymbol"/>
+    </w:rPr>
+  </w:style>
+  <w:style w:type="character" w:styleId="ListLabel41">
+    <w:name w:val="ListLabel 41"/>
+    <w:qFormat/>
+    <w:rPr>
+      <w:rFonts w:cs="OpenSymbol"/>
+    </w:rPr>
+  </w:style>
+  <w:style w:type="character" w:styleId="ListLabel42">
+    <w:name w:val="ListLabel 42"/>
+    <w:qFormat/>
+    <w:rPr>
+      <w:rFonts w:cs="OpenSymbol"/>
+    </w:rPr>
+  </w:style>
+  <w:style w:type="character" w:styleId="ListLabel43">
+    <w:name w:val="ListLabel 43"/>
+    <w:qFormat/>
+    <w:rPr>
+      <w:rFonts w:cs="OpenSymbol"/>
+    </w:rPr>
+  </w:style>
+  <w:style w:type="character" w:styleId="ListLabel44">
+    <w:name w:val="ListLabel 44"/>
+    <w:qFormat/>
+    <w:rPr>
+      <w:rFonts w:cs="OpenSymbol"/>
+    </w:rPr>
+  </w:style>
+  <w:style w:type="character" w:styleId="ListLabel45">
+    <w:name w:val="ListLabel 45"/>
+    <w:qFormat/>
+    <w:rPr>
+      <w:rFonts w:cs="OpenSymbol"/>
+    </w:rPr>
+  </w:style>
+  <w:style w:type="character" w:styleId="ListLabel46">
+    <w:name w:val="ListLabel 46"/>
+    <w:qFormat/>
+    <w:rPr>
+      <w:rFonts w:cs="OpenSymbol"/>
+    </w:rPr>
+  </w:style>
+  <w:style w:type="character" w:styleId="ListLabel47">
+    <w:name w:val="ListLabel 47"/>
+    <w:qFormat/>
+    <w:rPr>
+      <w:rFonts w:cs="OpenSymbol"/>
+    </w:rPr>
+  </w:style>
+  <w:style w:type="character" w:styleId="ListLabel48">
+    <w:name w:val="ListLabel 48"/>
+    <w:qFormat/>
+    <w:rPr>
+      <w:rFonts w:cs="OpenSymbol"/>
+    </w:rPr>
+  </w:style>
+  <w:style w:type="character" w:styleId="ListLabel49">
+    <w:name w:val="ListLabel 49"/>
+    <w:qFormat/>
+    <w:rPr>
+      <w:rFonts w:cs="OpenSymbol"/>
+    </w:rPr>
+  </w:style>
+  <w:style w:type="character" w:styleId="ListLabel50">
+    <w:name w:val="ListLabel 50"/>
+    <w:qFormat/>
+    <w:rPr>
+      <w:rFonts w:cs="OpenSymbol"/>
+    </w:rPr>
+  </w:style>
+  <w:style w:type="character" w:styleId="ListLabel51">
+    <w:name w:val="ListLabel 51"/>
+    <w:qFormat/>
+    <w:rPr>
+      <w:rFonts w:cs="OpenSymbol"/>
+    </w:rPr>
+  </w:style>
+  <w:style w:type="character" w:styleId="ListLabel52">
+    <w:name w:val="ListLabel 52"/>
+    <w:qFormat/>
+    <w:rPr>
+      <w:rFonts w:cs="OpenSymbol"/>
+    </w:rPr>
+  </w:style>
+  <w:style w:type="character" w:styleId="ListLabel53">
+    <w:name w:val="ListLabel 53"/>
+    <w:qFormat/>
+    <w:rPr>
+      <w:rFonts w:cs="OpenSymbol"/>
+    </w:rPr>
+  </w:style>
+  <w:style w:type="character" w:styleId="ListLabel54">
+    <w:name w:val="ListLabel 54"/>
+    <w:qFormat/>
+    <w:rPr>
+      <w:rFonts w:cs="OpenSymbol"/>
+    </w:rPr>
+  </w:style>
+  <w:style w:type="character" w:styleId="ListLabel55">
+    <w:name w:val="ListLabel 55"/>
+    <w:qFormat/>
+    <w:rPr>
+      <w:rFonts w:cs="OpenSymbol"/>
+    </w:rPr>
+  </w:style>
+  <w:style w:type="character" w:styleId="ListLabel56">
+    <w:name w:val="ListLabel 56"/>
+    <w:qFormat/>
+    <w:rPr>
+      <w:rFonts w:cs="OpenSymbol"/>
+    </w:rPr>
+  </w:style>
+  <w:style w:type="character" w:styleId="ListLabel57">
+    <w:name w:val="ListLabel 57"/>
+    <w:qFormat/>
+    <w:rPr>
+      <w:rFonts w:cs="OpenSymbol"/>
+    </w:rPr>
+  </w:style>
+  <w:style w:type="character" w:styleId="ListLabel58">
+    <w:name w:val="ListLabel 58"/>
+    <w:qFormat/>
+    <w:rPr>
+      <w:rFonts w:cs="OpenSymbol"/>
+    </w:rPr>
+  </w:style>
+  <w:style w:type="character" w:styleId="ListLabel59">
+    <w:name w:val="ListLabel 59"/>
+    <w:qFormat/>
+    <w:rPr>
+      <w:rFonts w:cs="OpenSymbol"/>
+    </w:rPr>
+  </w:style>
+  <w:style w:type="character" w:styleId="ListLabel60">
+    <w:name w:val="ListLabel 60"/>
+    <w:qFormat/>
+    <w:rPr>
+      <w:rFonts w:cs="OpenSymbol"/>
+    </w:rPr>
+  </w:style>
+  <w:style w:type="character" w:styleId="ListLabel61">
+    <w:name w:val="ListLabel 61"/>
+    <w:qFormat/>
+    <w:rPr>
+      <w:rFonts w:cs="OpenSymbol"/>
+    </w:rPr>
+  </w:style>
+  <w:style w:type="character" w:styleId="ListLabel62">
+    <w:name w:val="ListLabel 62"/>
+    <w:qFormat/>
+    <w:rPr>
+      <w:rFonts w:cs="OpenSymbol"/>
+    </w:rPr>
+  </w:style>
+  <w:style w:type="character" w:styleId="ListLabel63">
+    <w:name w:val="ListLabel 63"/>
+    <w:qFormat/>
+    <w:rPr>
+      <w:rFonts w:cs="OpenSymbol"/>
+    </w:rPr>
+  </w:style>
+  <w:style w:type="character" w:styleId="ListLabel64">
+    <w:name w:val="ListLabel 64"/>
+    <w:qFormat/>
+    <w:rPr>
+      <w:rFonts w:cs="OpenSymbol"/>
+    </w:rPr>
+  </w:style>
+  <w:style w:type="character" w:styleId="ListLabel65">
+    <w:name w:val="ListLabel 65"/>
+    <w:qFormat/>
+    <w:rPr>
+      <w:rFonts w:cs="OpenSymbol"/>
+    </w:rPr>
+  </w:style>
+  <w:style w:type="character" w:styleId="ListLabel66">
+    <w:name w:val="ListLabel 66"/>
+    <w:qFormat/>
+    <w:rPr>
+      <w:rFonts w:cs="OpenSymbol"/>
+    </w:rPr>
+  </w:style>
+  <w:style w:type="character" w:styleId="ListLabel67">
+    <w:name w:val="ListLabel 67"/>
+    <w:qFormat/>
+    <w:rPr>
+      <w:rFonts w:cs="OpenSymbol"/>
+    </w:rPr>
+  </w:style>
+  <w:style w:type="character" w:styleId="ListLabel68">
+    <w:name w:val="ListLabel 68"/>
+    <w:qFormat/>
+    <w:rPr>
+      <w:rFonts w:cs="OpenSymbol"/>
+    </w:rPr>
+  </w:style>
+  <w:style w:type="character" w:styleId="ListLabel69">
+    <w:name w:val="ListLabel 69"/>
+    <w:qFormat/>
+    <w:rPr>
+      <w:rFonts w:cs="OpenSymbol"/>
+    </w:rPr>
+  </w:style>
+  <w:style w:type="character" w:styleId="ListLabel70">
+    <w:name w:val="ListLabel 70"/>
+    <w:qFormat/>
+    <w:rPr>
+      <w:rFonts w:cs="OpenSymbol"/>
+    </w:rPr>
+  </w:style>
+  <w:style w:type="character" w:styleId="ListLabel71">
+    <w:name w:val="ListLabel 71"/>
+    <w:qFormat/>
+    <w:rPr>
+      <w:rFonts w:cs="OpenSymbol"/>
+    </w:rPr>
+  </w:style>
+  <w:style w:type="character" w:styleId="ListLabel72">
+    <w:name w:val="ListLabel 72"/>
+    <w:qFormat/>
+    <w:rPr>
+      <w:rFonts w:cs="OpenSymbol"/>
+    </w:rPr>
+  </w:style>
+  <w:style w:type="character" w:styleId="ListLabel73">
+    <w:name w:val="ListLabel 73"/>
+    <w:qFormat/>
+    <w:rPr>
+      <w:rFonts w:cs="OpenSymbol"/>
+    </w:rPr>
+  </w:style>
+  <w:style w:type="character" w:styleId="ListLabel74">
+    <w:name w:val="ListLabel 74"/>
+    <w:qFormat/>
+    <w:rPr>
+      <w:rFonts w:cs="OpenSymbol"/>
+    </w:rPr>
+  </w:style>
+  <w:style w:type="character" w:styleId="ListLabel75">
+    <w:name w:val="ListLabel 75"/>
+    <w:qFormat/>
+    <w:rPr>
+      <w:rFonts w:cs="OpenSymbol"/>
+    </w:rPr>
+  </w:style>
+  <w:style w:type="character" w:styleId="ListLabel76">
+    <w:name w:val="ListLabel 76"/>
+    <w:qFormat/>
+    <w:rPr>
+      <w:rFonts w:cs="OpenSymbol"/>
+    </w:rPr>
+  </w:style>
+  <w:style w:type="character" w:styleId="ListLabel77">
+    <w:name w:val="ListLabel 77"/>
+    <w:qFormat/>
+    <w:rPr>
+      <w:rFonts w:cs="OpenSymbol"/>
+    </w:rPr>
+  </w:style>
+  <w:style w:type="character" w:styleId="ListLabel78">
+    <w:name w:val="ListLabel 78"/>
+    <w:qFormat/>
+    <w:rPr>
+      <w:rFonts w:cs="OpenSymbol"/>
+    </w:rPr>
+  </w:style>
+  <w:style w:type="character" w:styleId="ListLabel79">
+    <w:name w:val="ListLabel 79"/>
+    <w:qFormat/>
+    <w:rPr>
+      <w:rFonts w:cs="OpenSymbol"/>
+    </w:rPr>
+  </w:style>
+  <w:style w:type="character" w:styleId="ListLabel80">
+    <w:name w:val="ListLabel 80"/>
+    <w:qFormat/>
+    <w:rPr>
+      <w:rFonts w:cs="OpenSymbol"/>
+    </w:rPr>
+  </w:style>
+  <w:style w:type="character" w:styleId="ListLabel81">
+    <w:name w:val="ListLabel 81"/>
+    <w:qFormat/>
+    <w:rPr>
+      <w:rFonts w:cs="OpenSymbol"/>
+    </w:rPr>
+  </w:style>
+  <w:style w:type="character" w:styleId="ListLabel82">
+    <w:name w:val="ListLabel 82"/>
+    <w:qFormat/>
+    <w:rPr>
+      <w:rFonts w:cs="OpenSymbol"/>
+    </w:rPr>
+  </w:style>
+  <w:style w:type="character" w:styleId="ListLabel83">
+    <w:name w:val="ListLabel 83"/>
+    <w:qFormat/>
+    <w:rPr>
+      <w:rFonts w:cs="OpenSymbol"/>
+    </w:rPr>
+  </w:style>
+  <w:style w:type="character" w:styleId="ListLabel84">
+    <w:name w:val="ListLabel 84"/>
+    <w:qFormat/>
+    <w:rPr>
+      <w:rFonts w:cs="OpenSymbol"/>
+    </w:rPr>
+  </w:style>
+  <w:style w:type="character" w:styleId="ListLabel85">
+    <w:name w:val="ListLabel 85"/>
+    <w:qFormat/>
+    <w:rPr>
+      <w:rFonts w:cs="OpenSymbol"/>
+    </w:rPr>
+  </w:style>
+  <w:style w:type="character" w:styleId="ListLabel86">
+    <w:name w:val="ListLabel 86"/>
+    <w:qFormat/>
+    <w:rPr>
+      <w:rFonts w:cs="OpenSymbol"/>
+    </w:rPr>
+  </w:style>
+  <w:style w:type="character" w:styleId="ListLabel87">
+    <w:name w:val="ListLabel 87"/>
+    <w:qFormat/>
+    <w:rPr>
+      <w:rFonts w:cs="OpenSymbol"/>
+    </w:rPr>
+  </w:style>
+  <w:style w:type="character" w:styleId="ListLabel88">
+    <w:name w:val="ListLabel 88"/>
+    <w:qFormat/>
+    <w:rPr>
+      <w:rFonts w:cs="OpenSymbol"/>
+    </w:rPr>
+  </w:style>
+  <w:style w:type="character" w:styleId="ListLabel89">
+    <w:name w:val="ListLabel 89"/>
+    <w:qFormat/>
+    <w:rPr>
+      <w:rFonts w:cs="OpenSymbol"/>
+    </w:rPr>
+  </w:style>
+  <w:style w:type="character" w:styleId="ListLabel90">
+    <w:name w:val="ListLabel 90"/>
+    <w:qFormat/>
+    <w:rPr>
+      <w:rFonts w:cs="OpenSymbol"/>
+    </w:rPr>
+  </w:style>
+  <w:style w:type="character" w:styleId="ListLabel91">
+    <w:name w:val="ListLabel 91"/>
+    <w:qFormat/>
+    <w:rPr>
+      <w:rFonts w:cs="OpenSymbol"/>
+    </w:rPr>
+  </w:style>
+  <w:style w:type="character" w:styleId="ListLabel92">
+    <w:name w:val="ListLabel 92"/>
+    <w:qFormat/>
+    <w:rPr>
+      <w:rFonts w:cs="OpenSymbol"/>
+    </w:rPr>
+  </w:style>
+  <w:style w:type="character" w:styleId="ListLabel93">
+    <w:name w:val="ListLabel 93"/>
+    <w:qFormat/>
+    <w:rPr>
+      <w:rFonts w:cs="OpenSymbol"/>
+    </w:rPr>
+  </w:style>
+  <w:style w:type="character" w:styleId="ListLabel94">
+    <w:name w:val="ListLabel 94"/>
+    <w:qFormat/>
+    <w:rPr>
+      <w:rFonts w:cs="OpenSymbol"/>
+    </w:rPr>
+  </w:style>
+  <w:style w:type="character" w:styleId="ListLabel95">
+    <w:name w:val="ListLabel 95"/>
+    <w:qFormat/>
+    <w:rPr>
+      <w:rFonts w:cs="OpenSymbol"/>
+    </w:rPr>
+  </w:style>
+  <w:style w:type="character" w:styleId="ListLabel96">
+    <w:name w:val="ListLabel 96"/>
+    <w:qFormat/>
+    <w:rPr>
+      <w:rFonts w:cs="OpenSymbol"/>
+    </w:rPr>
+  </w:style>
+  <w:style w:type="character" w:styleId="ListLabel97">
+    <w:name w:val="ListLabel 97"/>
+    <w:qFormat/>
+    <w:rPr>
+      <w:rFonts w:cs="OpenSymbol"/>
+    </w:rPr>
+  </w:style>
+  <w:style w:type="character" w:styleId="ListLabel98">
+    <w:name w:val="ListLabel 98"/>
+    <w:qFormat/>
+    <w:rPr>
+      <w:rFonts w:cs="OpenSymbol"/>
+    </w:rPr>
+  </w:style>
+  <w:style w:type="character" w:styleId="ListLabel99">
+    <w:name w:val="ListLabel 99"/>
+    <w:qFormat/>
+    <w:rPr>
+      <w:rFonts w:cs="OpenSymbol"/>
+    </w:rPr>
+  </w:style>
+  <w:style w:type="character" w:styleId="ListLabel100">
+    <w:name w:val="ListLabel 100"/>
+    <w:qFormat/>
+    <w:rPr>
+      <w:rFonts w:cs="OpenSymbol"/>
+    </w:rPr>
+  </w:style>
+  <w:style w:type="character" w:styleId="ListLabel101">
+    <w:name w:val="ListLabel 101"/>
+    <w:qFormat/>
+    <w:rPr>
+      <w:rFonts w:cs="OpenSymbol"/>
+    </w:rPr>
+  </w:style>
+  <w:style w:type="character" w:styleId="ListLabel102">
+    <w:name w:val="ListLabel 102"/>
+    <w:qFormat/>
+    <w:rPr>
+      <w:rFonts w:cs="OpenSymbol"/>
+    </w:rPr>
+  </w:style>
+  <w:style w:type="character" w:styleId="ListLabel103">
+    <w:name w:val="ListLabel 103"/>
+    <w:qFormat/>
+    <w:rPr>
+      <w:rFonts w:cs="OpenSymbol"/>
+    </w:rPr>
+  </w:style>
+  <w:style w:type="character" w:styleId="ListLabel104">
+    <w:name w:val="ListLabel 104"/>
+    <w:qFormat/>
+    <w:rPr>
+      <w:rFonts w:cs="OpenSymbol"/>
+    </w:rPr>
+  </w:style>
+  <w:style w:type="character" w:styleId="ListLabel105">
+    <w:name w:val="ListLabel 105"/>
+    <w:qFormat/>
+    <w:rPr>
+      <w:rFonts w:cs="OpenSymbol"/>
+    </w:rPr>
+  </w:style>
+  <w:style w:type="character" w:styleId="ListLabel106">
+    <w:name w:val="ListLabel 106"/>
+    <w:qFormat/>
+    <w:rPr>
+      <w:rFonts w:cs="OpenSymbol"/>
+    </w:rPr>
+  </w:style>
+  <w:style w:type="character" w:styleId="ListLabel107">
+    <w:name w:val="ListLabel 107"/>
+    <w:qFormat/>
+    <w:rPr>
+      <w:rFonts w:cs="OpenSymbol"/>
+    </w:rPr>
+  </w:style>
+  <w:style w:type="character" w:styleId="ListLabel108">
+    <w:name w:val="ListLabel 108"/>
+    <w:qFormat/>
+    <w:rPr>
+      <w:rFonts w:cs="OpenSymbol"/>
+    </w:rPr>
+  </w:style>
+  <w:style w:type="character" w:styleId="ListLabel109">
+    <w:name w:val="ListLabel 109"/>
+    <w:qFormat/>
+    <w:rPr>
+      <w:rFonts w:cs="OpenSymbol"/>
+    </w:rPr>
+  </w:style>
+  <w:style w:type="character" w:styleId="ListLabel110">
+    <w:name w:val="ListLabel 110"/>
+    <w:qFormat/>
+    <w:rPr>
+      <w:rFonts w:cs="OpenSymbol"/>
+    </w:rPr>
+  </w:style>
+  <w:style w:type="character" w:styleId="ListLabel111">
+    <w:name w:val="ListLabel 111"/>
+    <w:qFormat/>
+    <w:rPr>
+      <w:rFonts w:cs="OpenSymbol"/>
+    </w:rPr>
+  </w:style>
+  <w:style w:type="character" w:styleId="ListLabel112">
+    <w:name w:val="ListLabel 112"/>
+    <w:qFormat/>
+    <w:rPr>
+      <w:rFonts w:cs="OpenSymbol"/>
+    </w:rPr>
+  </w:style>
+  <w:style w:type="character" w:styleId="ListLabel113">
+    <w:name w:val="ListLabel 113"/>
+    <w:qFormat/>
+    <w:rPr>
+      <w:rFonts w:cs="OpenSymbol"/>
+    </w:rPr>
+  </w:style>
+  <w:style w:type="character" w:styleId="ListLabel114">
+    <w:name w:val="ListLabel 114"/>
+    <w:qFormat/>
+    <w:rPr>
+      <w:rFonts w:cs="OpenSymbol"/>
+    </w:rPr>
+  </w:style>
+  <w:style w:type="character" w:styleId="ListLabel115">
+    <w:name w:val="ListLabel 115"/>
+    <w:qFormat/>
+    <w:rPr>
+      <w:rFonts w:cs="OpenSymbol"/>
+    </w:rPr>
+  </w:style>
+  <w:style w:type="character" w:styleId="ListLabel116">
+    <w:name w:val="ListLabel 116"/>
+    <w:qFormat/>
+    <w:rPr>
+      <w:rFonts w:cs="OpenSymbol"/>
+    </w:rPr>
+  </w:style>
+  <w:style w:type="character" w:styleId="ListLabel117">
+    <w:name w:val="ListLabel 117"/>
+    <w:qFormat/>
+    <w:rPr>
+      <w:rFonts w:cs="OpenSymbol"/>
+    </w:rPr>
+  </w:style>
+  <w:style w:type="character" w:styleId="ListLabel118">
+    <w:name w:val="ListLabel 118"/>
+    <w:qFormat/>
+    <w:rPr>
+      <w:rFonts w:cs="OpenSymbol"/>
+    </w:rPr>
+  </w:style>
+  <w:style w:type="character" w:styleId="ListLabel119">
+    <w:name w:val="ListLabel 119"/>
+    <w:qFormat/>
+    <w:rPr>
+      <w:rFonts w:cs="OpenSymbol"/>
+    </w:rPr>
+  </w:style>
+  <w:style w:type="character" w:styleId="ListLabel120">
+    <w:name w:val="ListLabel 120"/>
+    <w:qFormat/>
+    <w:rPr>
+      <w:rFonts w:cs="OpenSymbol"/>
+    </w:rPr>
+  </w:style>
+  <w:style w:type="character" w:styleId="ListLabel121">
+    <w:name w:val="ListLabel 121"/>
+    <w:qFormat/>
+    <w:rPr>
+      <w:rFonts w:cs="OpenSymbol"/>
+    </w:rPr>
+  </w:style>
+  <w:style w:type="character" w:styleId="ListLabel122">
+    <w:name w:val="ListLabel 122"/>
+    <w:qFormat/>
+    <w:rPr>
+      <w:rFonts w:cs="OpenSymbol"/>
+    </w:rPr>
+  </w:style>
+  <w:style w:type="character" w:styleId="ListLabel123">
+    <w:name w:val="ListLabel 123"/>
+    <w:qFormat/>
+    <w:rPr>
+      <w:rFonts w:cs="OpenSymbol"/>
+    </w:rPr>
+  </w:style>
+  <w:style w:type="character" w:styleId="ListLabel124">
+    <w:name w:val="ListLabel 124"/>
+    <w:qFormat/>
+    <w:rPr>
+      <w:rFonts w:cs="OpenSymbol"/>
+    </w:rPr>
+  </w:style>
+  <w:style w:type="character" w:styleId="ListLabel125">
+    <w:name w:val="ListLabel 125"/>
+    <w:qFormat/>
+    <w:rPr>
+      <w:rFonts w:cs="OpenSymbol"/>
+    </w:rPr>
+  </w:style>
+  <w:style w:type="character" w:styleId="ListLabel126">
+    <w:name w:val="ListLabel 126"/>
+    <w:qFormat/>
+    <w:rPr>
+      <w:rFonts w:cs="OpenSymbol"/>
     </w:rPr>
   </w:style>
   <w:style w:type="paragraph" w:styleId="Heading">

</xml_diff>